<commit_message>
Submit final document and ERD of P2
</commit_message>
<xml_diff>
--- a/P2/DAMG6210-Group1-P2_Database_Design_Conceptual_Model.docx
+++ b/P2/DAMG6210-Group1-P2_Database_Design_Conceptual_Model.docx
@@ -403,41 +403,573 @@
         </w:numPr>
       </w:pPr>
       <w:r>
+        <w:t>Many-to-Many: Each Watchlist can contains multiple Fund Information.</w:t>
+      </w:r>
+    </w:p>
+    <w:p/>
+    <w:p>
+      <w:r>
+        <w:rPr>
+          <w:b/>
+          <w:bCs/>
+        </w:rPr>
+        <w:t>Platform Comparison</w:t>
+      </w:r>
+      <w:r>
+        <w:t xml:space="preserve"> - Contains data for comparing different Platforms, requested by Investors.</w:t>
+      </w:r>
+    </w:p>
+    <w:p>
+      <w:pPr>
+        <w:pStyle w:val="a3"/>
+        <w:numPr>
+          <w:ilvl w:val="0"/>
+          <w:numId w:val="3"/>
+        </w:numPr>
+      </w:pPr>
+      <w:r>
+        <w:t>The Platform Comparison entity was designed to enable feature-to-feature comparison between different investment platforms.</w:t>
+      </w:r>
+    </w:p>
+    <w:p>
+      <w:pPr>
+        <w:pStyle w:val="a3"/>
+        <w:numPr>
+          <w:ilvl w:val="0"/>
+          <w:numId w:val="3"/>
+        </w:numPr>
+      </w:pPr>
+      <w:r>
+        <w:rPr>
+          <w:b/>
+          <w:bCs/>
+        </w:rPr>
+        <w:t>Cardinality</w:t>
+      </w:r>
+      <w:r>
+        <w:t>/</w:t>
+      </w:r>
+      <w:r>
+        <w:rPr>
+          <w:b/>
+          <w:bCs/>
+        </w:rPr>
+        <w:t>Relationship</w:t>
+      </w:r>
+      <w:r>
+        <w:t>:</w:t>
+      </w:r>
+      <w:r>
+        <w:t xml:space="preserve"> </w:t>
+      </w:r>
+    </w:p>
+    <w:p>
+      <w:pPr>
+        <w:pStyle w:val="a3"/>
+        <w:numPr>
+          <w:ilvl w:val="1"/>
+          <w:numId w:val="3"/>
+        </w:numPr>
+      </w:pPr>
+      <w:r>
+        <w:t>One</w:t>
+      </w:r>
+      <w:r>
+        <w:t xml:space="preserve">-to-Many: A Platform </w:t>
+      </w:r>
+      <w:r>
+        <w:t>Comparison contains at least two Platforms</w:t>
+      </w:r>
+      <w:r>
+        <w:t>.</w:t>
+      </w:r>
+    </w:p>
+    <w:p>
+      <w:pPr>
+        <w:pStyle w:val="a3"/>
+        <w:numPr>
+          <w:ilvl w:val="1"/>
+          <w:numId w:val="3"/>
+        </w:numPr>
+      </w:pPr>
+      <w:r>
+        <w:t xml:space="preserve">One-to-Many: </w:t>
+      </w:r>
+      <w:r>
+        <w:t>Each</w:t>
+      </w:r>
+      <w:r>
+        <w:t xml:space="preserve"> Platform Comparison is requested by only one Investor.</w:t>
+      </w:r>
+    </w:p>
+    <w:p/>
+    <w:p>
+      <w:r>
+        <w:rPr>
+          <w:b/>
+          <w:bCs/>
+        </w:rPr>
+        <w:t>Investor</w:t>
+      </w:r>
+      <w:r>
+        <w:t xml:space="preserve"> - Central to the system, creates Orders, has Accounts, and can request Platform Comparisons.</w:t>
+      </w:r>
+    </w:p>
+    <w:p>
+      <w:pPr>
+        <w:pStyle w:val="a3"/>
+        <w:numPr>
+          <w:ilvl w:val="0"/>
+          <w:numId w:val="3"/>
+        </w:numPr>
+      </w:pPr>
+      <w:r>
+        <w:t>The Account and Investor entities are kept separate to maintain a clear distinction between user information and financial information. One Investor can have many Accounts among different Platforms.</w:t>
+      </w:r>
+    </w:p>
+    <w:p>
+      <w:pPr>
+        <w:pStyle w:val="a3"/>
+        <w:numPr>
+          <w:ilvl w:val="0"/>
+          <w:numId w:val="3"/>
+        </w:numPr>
+      </w:pPr>
+      <w:r>
+        <w:rPr>
+          <w:b/>
+          <w:bCs/>
+        </w:rPr>
+        <w:t>Cardinality</w:t>
+      </w:r>
+      <w:r>
+        <w:t>/</w:t>
+      </w:r>
+      <w:r>
+        <w:rPr>
+          <w:b/>
+          <w:bCs/>
+        </w:rPr>
+        <w:t>Relationship</w:t>
+      </w:r>
+      <w:r>
+        <w:t>:</w:t>
+      </w:r>
+      <w:r>
+        <w:t xml:space="preserve"> </w:t>
+      </w:r>
+    </w:p>
+    <w:p>
+      <w:pPr>
+        <w:pStyle w:val="a3"/>
+        <w:numPr>
+          <w:ilvl w:val="1"/>
+          <w:numId w:val="3"/>
+        </w:numPr>
+      </w:pPr>
+      <w:bookmarkStart w:id="0" w:name="OLE_LINK1"/>
+      <w:r>
+        <w:t>One-to-Many: One Investor can place multiple Orders.</w:t>
+      </w:r>
+    </w:p>
+    <w:p>
+      <w:pPr>
+        <w:pStyle w:val="a3"/>
+        <w:numPr>
+          <w:ilvl w:val="1"/>
+          <w:numId w:val="3"/>
+        </w:numPr>
+      </w:pPr>
+      <w:r>
+        <w:t>One-to-Many: One Investor can create multiple Accounts.</w:t>
+      </w:r>
+    </w:p>
+    <w:p>
+      <w:pPr>
+        <w:pStyle w:val="a3"/>
+        <w:numPr>
+          <w:ilvl w:val="1"/>
+          <w:numId w:val="3"/>
+        </w:numPr>
+      </w:pPr>
+      <w:r>
+        <w:t xml:space="preserve">One-to-Many: One Investor can </w:t>
+      </w:r>
+      <w:r>
+        <w:t>add</w:t>
+      </w:r>
+      <w:r>
+        <w:t xml:space="preserve"> multiple Payments Methods.</w:t>
+      </w:r>
+    </w:p>
+    <w:p>
+      <w:pPr>
+        <w:pStyle w:val="a3"/>
+        <w:numPr>
+          <w:ilvl w:val="1"/>
+          <w:numId w:val="3"/>
+        </w:numPr>
+      </w:pPr>
+      <w:r>
+        <w:t xml:space="preserve">One-to-Many: One Investor can </w:t>
+      </w:r>
+      <w:r>
+        <w:t>create</w:t>
+      </w:r>
+      <w:r>
+        <w:t xml:space="preserve"> multiple Notifications.</w:t>
+      </w:r>
+    </w:p>
+    <w:p>
+      <w:pPr>
+        <w:pStyle w:val="a3"/>
+        <w:numPr>
+          <w:ilvl w:val="1"/>
+          <w:numId w:val="3"/>
+        </w:numPr>
+      </w:pPr>
+      <w:r>
+        <w:t xml:space="preserve">One-to-Many: One Investor can have multiple </w:t>
+      </w:r>
+      <w:r>
+        <w:t>Watchlists</w:t>
+      </w:r>
+      <w:r>
+        <w:t>.</w:t>
+      </w:r>
+    </w:p>
+    <w:bookmarkEnd w:id="0"/>
+    <w:p/>
+    <w:p>
+      <w:r>
+        <w:rPr>
+          <w:b/>
+          <w:bCs/>
+        </w:rPr>
+        <w:t>Order</w:t>
+      </w:r>
+      <w:r>
+        <w:t xml:space="preserve"> - Placed by Investors, contains details about transactions for Stocks/Funds.</w:t>
+      </w:r>
+    </w:p>
+    <w:p>
+      <w:pPr>
+        <w:pStyle w:val="a3"/>
+        <w:numPr>
+          <w:ilvl w:val="0"/>
+          <w:numId w:val="3"/>
+        </w:numPr>
+      </w:pPr>
+      <w:r>
+        <w:t xml:space="preserve">The Order entity </w:t>
+      </w:r>
+      <w:r>
+        <w:t xml:space="preserve">represents investors’ transactions of Funds/Stocks. </w:t>
+      </w:r>
+    </w:p>
+    <w:p>
+      <w:pPr>
+        <w:pStyle w:val="a3"/>
+        <w:numPr>
+          <w:ilvl w:val="0"/>
+          <w:numId w:val="3"/>
+        </w:numPr>
+      </w:pPr>
+      <w:r>
+        <w:rPr>
+          <w:b/>
+          <w:bCs/>
+        </w:rPr>
+        <w:t>Cardinality</w:t>
+      </w:r>
+      <w:r>
+        <w:t>/</w:t>
+      </w:r>
+      <w:r>
+        <w:rPr>
+          <w:b/>
+          <w:bCs/>
+        </w:rPr>
+        <w:t>Relationship</w:t>
+      </w:r>
+      <w:r>
+        <w:t>:</w:t>
+      </w:r>
+      <w:r>
+        <w:t xml:space="preserve"> </w:t>
+      </w:r>
+    </w:p>
+    <w:p>
+      <w:pPr>
+        <w:pStyle w:val="a3"/>
+        <w:numPr>
+          <w:ilvl w:val="1"/>
+          <w:numId w:val="3"/>
+        </w:numPr>
+      </w:pPr>
+      <w:r>
+        <w:t xml:space="preserve">One-to-Many: </w:t>
+      </w:r>
+      <w:r>
+        <w:t>Each</w:t>
+      </w:r>
+      <w:r>
+        <w:t xml:space="preserve"> Order contain</w:t>
+      </w:r>
+      <w:r>
+        <w:t>s</w:t>
+      </w:r>
+      <w:r>
+        <w:t xml:space="preserve"> </w:t>
+      </w:r>
+      <w:r>
+        <w:t>at most one</w:t>
+      </w:r>
+      <w:r>
+        <w:t xml:space="preserve"> Stock</w:t>
+      </w:r>
+      <w:r>
+        <w:t xml:space="preserve"> Information</w:t>
+      </w:r>
+      <w:r>
+        <w:t>.</w:t>
+      </w:r>
+    </w:p>
+    <w:p>
+      <w:pPr>
+        <w:pStyle w:val="a3"/>
+        <w:numPr>
+          <w:ilvl w:val="1"/>
+          <w:numId w:val="3"/>
+        </w:numPr>
+      </w:pPr>
+      <w:r>
+        <w:t xml:space="preserve">One-to-Many: </w:t>
+      </w:r>
+      <w:r>
+        <w:t>Each</w:t>
+      </w:r>
+      <w:r>
+        <w:t xml:space="preserve"> Order can be placed using one Account.</w:t>
+      </w:r>
+    </w:p>
+    <w:p>
+      <w:pPr>
+        <w:pStyle w:val="a3"/>
+        <w:numPr>
+          <w:ilvl w:val="1"/>
+          <w:numId w:val="3"/>
+        </w:numPr>
+      </w:pPr>
+      <w:r>
+        <w:t xml:space="preserve">One-to-Many: </w:t>
+      </w:r>
+      <w:r>
+        <w:t>Each</w:t>
+      </w:r>
+      <w:r>
+        <w:t xml:space="preserve"> Order contains at most one fund Information</w:t>
+      </w:r>
+      <w:r>
+        <w:t>.</w:t>
+      </w:r>
+    </w:p>
+    <w:p/>
+    <w:p/>
+    <w:p/>
+    <w:p>
+      <w:r>
+        <w:rPr>
+          <w:b/>
+          <w:bCs/>
+        </w:rPr>
+        <w:lastRenderedPageBreak/>
+        <w:t>Account</w:t>
+      </w:r>
+      <w:r>
+        <w:t xml:space="preserve"> - Owned by Investors, used to place Orders and perform Transactions.</w:t>
+      </w:r>
+    </w:p>
+    <w:p>
+      <w:pPr>
+        <w:pStyle w:val="a3"/>
+        <w:numPr>
+          <w:ilvl w:val="0"/>
+          <w:numId w:val="3"/>
+        </w:numPr>
+      </w:pPr>
+      <w:r>
+        <w:t>The Account and Investor entities are kept separate to maintain a clear distinction between user information and financial information. One Investor can have many Accounts among different Platforms.</w:t>
+      </w:r>
+    </w:p>
+    <w:p>
+      <w:pPr>
+        <w:pStyle w:val="a3"/>
+        <w:numPr>
+          <w:ilvl w:val="0"/>
+          <w:numId w:val="3"/>
+        </w:numPr>
+      </w:pPr>
+      <w:r>
+        <w:rPr>
+          <w:b/>
+          <w:bCs/>
+        </w:rPr>
+        <w:t>Cardinality</w:t>
+      </w:r>
+      <w:r>
+        <w:t>/</w:t>
+      </w:r>
+      <w:r>
+        <w:rPr>
+          <w:b/>
+          <w:bCs/>
+        </w:rPr>
+        <w:t>Relationship</w:t>
+      </w:r>
+      <w:r>
+        <w:t>:</w:t>
+      </w:r>
+      <w:r>
+        <w:t xml:space="preserve"> </w:t>
+      </w:r>
+    </w:p>
+    <w:p>
+      <w:pPr>
+        <w:pStyle w:val="a3"/>
+        <w:numPr>
+          <w:ilvl w:val="1"/>
+          <w:numId w:val="3"/>
+        </w:numPr>
+      </w:pPr>
+      <w:r>
+        <w:t>One-to-Many: One Account can place multiple orders.</w:t>
+      </w:r>
+    </w:p>
+    <w:p>
+      <w:pPr>
+        <w:pStyle w:val="a3"/>
+        <w:numPr>
+          <w:ilvl w:val="1"/>
+          <w:numId w:val="3"/>
+        </w:numPr>
+      </w:pPr>
+      <w:r>
+        <w:t>One-to-Many: One Account must be owned by one Investor.</w:t>
+      </w:r>
+    </w:p>
+    <w:p>
+      <w:pPr>
+        <w:pStyle w:val="a3"/>
+        <w:numPr>
+          <w:ilvl w:val="1"/>
+          <w:numId w:val="3"/>
+        </w:numPr>
+      </w:pPr>
+      <w:r>
+        <w:t xml:space="preserve">One-to-Many: One </w:t>
+      </w:r>
+      <w:r>
+        <w:t xml:space="preserve">Account must </w:t>
+      </w:r>
+      <w:r>
+        <w:t>relate to</w:t>
+      </w:r>
+      <w:r>
+        <w:t xml:space="preserve"> one Platform</w:t>
+      </w:r>
+      <w:r>
+        <w:t>.</w:t>
+      </w:r>
+    </w:p>
+    <w:p>
+      <w:pPr>
+        <w:pStyle w:val="a3"/>
+        <w:numPr>
+          <w:ilvl w:val="1"/>
+          <w:numId w:val="3"/>
+        </w:numPr>
+      </w:pPr>
+      <w:r>
+        <w:t xml:space="preserve">One-to-Many: One </w:t>
+      </w:r>
+      <w:r>
+        <w:t xml:space="preserve">Account can </w:t>
+      </w:r>
+      <w:r>
+        <w:t>relate to</w:t>
+      </w:r>
+      <w:r>
+        <w:t xml:space="preserve"> multiple Automatic Investment</w:t>
+      </w:r>
+      <w:r>
+        <w:t>.</w:t>
+      </w:r>
+    </w:p>
+    <w:p>
+      <w:pPr>
+        <w:pStyle w:val="a3"/>
+        <w:numPr>
+          <w:ilvl w:val="1"/>
+          <w:numId w:val="3"/>
+        </w:numPr>
+      </w:pPr>
+      <w:r>
+        <w:t xml:space="preserve">One-to-One: One </w:t>
+      </w:r>
+      <w:r>
+        <w:t>Account must have one portfolio</w:t>
+      </w:r>
+      <w:r>
+        <w:t>.</w:t>
+      </w:r>
+    </w:p>
+    <w:p>
+      <w:pPr>
+        <w:pStyle w:val="a3"/>
+        <w:numPr>
+          <w:ilvl w:val="1"/>
+          <w:numId w:val="3"/>
+        </w:numPr>
+      </w:pPr>
+      <w:r>
         <w:t xml:space="preserve">Many-to-Many: </w:t>
       </w:r>
       <w:r>
-        <w:t xml:space="preserve">Each Watchlist can contains multiple </w:t>
-      </w:r>
-      <w:r>
-        <w:t>Fund</w:t>
-      </w:r>
-      <w:r>
-        <w:t xml:space="preserve"> Information.</w:t>
-      </w:r>
-    </w:p>
-    <w:p/>
-    <w:p>
-      <w:r>
-        <w:rPr>
-          <w:b/>
-          <w:bCs/>
-        </w:rPr>
-        <w:t>Platform Comparison</w:t>
-      </w:r>
-      <w:r>
-        <w:t xml:space="preserve"> - Contains data for comparing different Platforms, requested by Investors.</w:t>
-      </w:r>
-    </w:p>
-    <w:p>
-      <w:pPr>
-        <w:pStyle w:val="a3"/>
-        <w:numPr>
-          <w:ilvl w:val="0"/>
-          <w:numId w:val="3"/>
-        </w:numPr>
-      </w:pPr>
-      <w:r>
-        <w:t>The Platform Comparison entity was designed to enable feature-to-feature comparison between different investment platforms.</w:t>
+        <w:t xml:space="preserve">One Account may </w:t>
+      </w:r>
+      <w:proofErr w:type="gramStart"/>
+      <w:r>
+        <w:t>has</w:t>
+      </w:r>
+      <w:proofErr w:type="gramEnd"/>
+      <w:r>
+        <w:t xml:space="preserve"> multiple Transaction History.</w:t>
+      </w:r>
+    </w:p>
+    <w:p/>
+    <w:p>
+      <w:r>
+        <w:rPr>
+          <w:b/>
+          <w:bCs/>
+        </w:rPr>
+        <w:t>Transaction History</w:t>
+      </w:r>
+      <w:r>
+        <w:t xml:space="preserve"> - Logs the financial activities associated with an Account.</w:t>
+      </w:r>
+    </w:p>
+    <w:p>
+      <w:pPr>
+        <w:pStyle w:val="a3"/>
+        <w:numPr>
+          <w:ilvl w:val="0"/>
+          <w:numId w:val="3"/>
+        </w:numPr>
+      </w:pPr>
+      <w:r>
+        <w:t>The Transaction History entity ensures that all financial activities are logged for transparency and auditing purposes.</w:t>
       </w:r>
     </w:p>
     <w:p>
@@ -481,773 +1013,220 @@
         </w:numPr>
       </w:pPr>
       <w:r>
+        <w:t>One-</w:t>
+      </w:r>
+      <w:r>
+        <w:t>t</w:t>
+      </w:r>
+      <w:r>
+        <w:t xml:space="preserve">o-Many: </w:t>
+      </w:r>
+      <w:r>
+        <w:t>Each</w:t>
+      </w:r>
+      <w:r>
+        <w:t xml:space="preserve"> Transaction Histor</w:t>
+      </w:r>
+      <w:r>
+        <w:t>y</w:t>
+      </w:r>
+      <w:r>
+        <w:t xml:space="preserve"> </w:t>
+      </w:r>
+      <w:r>
+        <w:t>must be linked to two Accounts</w:t>
+      </w:r>
+      <w:r>
+        <w:t>.</w:t>
+      </w:r>
+    </w:p>
+    <w:p/>
+    <w:p>
+      <w:r>
+        <w:rPr>
+          <w:b/>
+          <w:bCs/>
+        </w:rPr>
+        <w:t>Portfolio</w:t>
+      </w:r>
+      <w:r>
+        <w:t xml:space="preserve"> - A collection of Stocks/Funds owned by an Investor.</w:t>
+      </w:r>
+    </w:p>
+    <w:p>
+      <w:pPr>
+        <w:pStyle w:val="a3"/>
+        <w:numPr>
+          <w:ilvl w:val="0"/>
+          <w:numId w:val="3"/>
+        </w:numPr>
+      </w:pPr>
+      <w:r>
+        <w:t xml:space="preserve">The Portfolio entity help investors see their current fund distribution and properly plan their investment. </w:t>
+      </w:r>
+    </w:p>
+    <w:p>
+      <w:pPr>
+        <w:pStyle w:val="a3"/>
+        <w:numPr>
+          <w:ilvl w:val="0"/>
+          <w:numId w:val="3"/>
+        </w:numPr>
+      </w:pPr>
+      <w:r>
+        <w:rPr>
+          <w:b/>
+          <w:bCs/>
+        </w:rPr>
+        <w:t>Cardinality</w:t>
+      </w:r>
+      <w:r>
+        <w:t>/</w:t>
+      </w:r>
+      <w:r>
+        <w:rPr>
+          <w:b/>
+          <w:bCs/>
+        </w:rPr>
+        <w:t>Relationship</w:t>
+      </w:r>
+      <w:r>
+        <w:t>:</w:t>
+      </w:r>
+      <w:r>
+        <w:t xml:space="preserve"> </w:t>
+      </w:r>
+    </w:p>
+    <w:p>
+      <w:pPr>
+        <w:pStyle w:val="a3"/>
+        <w:numPr>
+          <w:ilvl w:val="1"/>
+          <w:numId w:val="3"/>
+        </w:numPr>
+      </w:pPr>
+      <w:r>
+        <w:t>One-to-</w:t>
+      </w:r>
+      <w:r>
+        <w:t>Many</w:t>
+      </w:r>
+      <w:r>
+        <w:t>: One Portfolio can contain multiple Stock</w:t>
+      </w:r>
+      <w:r>
+        <w:t xml:space="preserve"> Information</w:t>
+      </w:r>
+      <w:r>
+        <w:t>.</w:t>
+      </w:r>
+    </w:p>
+    <w:p>
+      <w:pPr>
+        <w:pStyle w:val="a3"/>
+        <w:numPr>
+          <w:ilvl w:val="1"/>
+          <w:numId w:val="3"/>
+        </w:numPr>
+      </w:pPr>
+      <w:r>
+        <w:t>One-to-</w:t>
+      </w:r>
+      <w:r>
         <w:t>One</w:t>
       </w:r>
       <w:r>
-        <w:t xml:space="preserve">-to-Many: A Platform </w:t>
-      </w:r>
-      <w:r>
-        <w:t>Comparison contains at least two Platforms</w:t>
+        <w:t xml:space="preserve">: A Portfolio is attached to one </w:t>
+      </w:r>
+      <w:r>
+        <w:t>Account</w:t>
       </w:r>
       <w:r>
         <w:t>.</w:t>
       </w:r>
     </w:p>
-    <w:p>
-      <w:pPr>
-        <w:pStyle w:val="a3"/>
-        <w:numPr>
-          <w:ilvl w:val="1"/>
-          <w:numId w:val="3"/>
-        </w:numPr>
-      </w:pPr>
-      <w:r>
-        <w:t xml:space="preserve">One-to-Many: </w:t>
+    <w:p/>
+    <w:p>
+      <w:r>
+        <w:rPr>
+          <w:b/>
+          <w:bCs/>
+        </w:rPr>
+        <w:t>Automatic Investment</w:t>
+      </w:r>
+      <w:r>
+        <w:t xml:space="preserve"> - Set up by Investors and managed by Fund Managers, linked to specific Accounts.</w:t>
+      </w:r>
+    </w:p>
+    <w:p>
+      <w:pPr>
+        <w:pStyle w:val="a3"/>
+        <w:numPr>
+          <w:ilvl w:val="0"/>
+          <w:numId w:val="3"/>
+        </w:numPr>
+      </w:pPr>
+      <w:r>
+        <w:t>The Automatic Investment entity linked to Fund Managers allows for the automation of investment strategies, which is a valuable feature for users.</w:t>
+      </w:r>
+    </w:p>
+    <w:p>
+      <w:pPr>
+        <w:pStyle w:val="a3"/>
+        <w:numPr>
+          <w:ilvl w:val="0"/>
+          <w:numId w:val="3"/>
+        </w:numPr>
+      </w:pPr>
+      <w:r>
+        <w:rPr>
+          <w:b/>
+          <w:bCs/>
+        </w:rPr>
+        <w:t>Cardinality</w:t>
+      </w:r>
+      <w:r>
+        <w:t>/</w:t>
+      </w:r>
+      <w:r>
+        <w:rPr>
+          <w:b/>
+          <w:bCs/>
+        </w:rPr>
+        <w:t>Relationship</w:t>
+      </w:r>
+      <w:r>
+        <w:t>:</w:t>
+      </w:r>
+      <w:r>
+        <w:t xml:space="preserve"> </w:t>
+      </w:r>
+    </w:p>
+    <w:p>
+      <w:pPr>
+        <w:pStyle w:val="a3"/>
+        <w:numPr>
+          <w:ilvl w:val="1"/>
+          <w:numId w:val="3"/>
+        </w:numPr>
+      </w:pPr>
+      <w:r>
+        <w:t>One-to-Many</w:t>
+      </w:r>
+      <w:r>
+        <w:t xml:space="preserve">: </w:t>
       </w:r>
       <w:r>
         <w:t>Each</w:t>
       </w:r>
       <w:r>
-        <w:t xml:space="preserve"> Platform Comparison is requested by only one Investor.</w:t>
-      </w:r>
-    </w:p>
-    <w:p/>
-    <w:p>
-      <w:r>
-        <w:rPr>
-          <w:b/>
-          <w:bCs/>
-        </w:rPr>
-        <w:t>Investor</w:t>
-      </w:r>
-      <w:r>
-        <w:t xml:space="preserve"> - Central to the system, creates Orders, has Accounts, and can request Platform Comparisons.</w:t>
-      </w:r>
-    </w:p>
-    <w:p>
-      <w:pPr>
-        <w:pStyle w:val="a3"/>
-        <w:numPr>
-          <w:ilvl w:val="0"/>
-          <w:numId w:val="3"/>
-        </w:numPr>
-      </w:pPr>
-      <w:r>
-        <w:t>The Account and Investor entities are kept separate to maintain a clear distinction between user information and financial information.</w:t>
-      </w:r>
-      <w:r>
-        <w:t xml:space="preserve"> </w:t>
-      </w:r>
-      <w:r>
-        <w:t>One Investor can have many Accounts among different Platforms.</w:t>
-      </w:r>
-    </w:p>
-    <w:p>
-      <w:pPr>
-        <w:pStyle w:val="a3"/>
-        <w:numPr>
-          <w:ilvl w:val="0"/>
-          <w:numId w:val="3"/>
-        </w:numPr>
-      </w:pPr>
-      <w:r>
-        <w:rPr>
-          <w:b/>
-          <w:bCs/>
-        </w:rPr>
-        <w:t>Cardinality</w:t>
-      </w:r>
-      <w:r>
-        <w:t>/</w:t>
-      </w:r>
-      <w:r>
-        <w:rPr>
-          <w:b/>
-          <w:bCs/>
-        </w:rPr>
-        <w:t>Relationship</w:t>
-      </w:r>
-      <w:r>
-        <w:t>:</w:t>
-      </w:r>
-      <w:r>
-        <w:t xml:space="preserve"> </w:t>
-      </w:r>
-    </w:p>
-    <w:p>
-      <w:pPr>
-        <w:pStyle w:val="a3"/>
-        <w:numPr>
-          <w:ilvl w:val="1"/>
-          <w:numId w:val="3"/>
-        </w:numPr>
-      </w:pPr>
-      <w:bookmarkStart w:id="0" w:name="OLE_LINK1"/>
-      <w:r>
-        <w:t>One-to-Many: One Investor can place multiple Orders.</w:t>
-      </w:r>
-    </w:p>
-    <w:p>
-      <w:pPr>
-        <w:pStyle w:val="a3"/>
-        <w:numPr>
-          <w:ilvl w:val="1"/>
-          <w:numId w:val="3"/>
-        </w:numPr>
-      </w:pPr>
-      <w:r>
-        <w:t>One-to-Many: One Investor can create multiple Accounts.</w:t>
-      </w:r>
-    </w:p>
-    <w:p>
-      <w:pPr>
-        <w:pStyle w:val="a3"/>
-        <w:numPr>
-          <w:ilvl w:val="1"/>
-          <w:numId w:val="3"/>
-        </w:numPr>
-      </w:pPr>
-      <w:r>
-        <w:t xml:space="preserve">One-to-Many: One Investor can </w:t>
-      </w:r>
-      <w:r>
-        <w:t>add</w:t>
-      </w:r>
-      <w:r>
-        <w:t xml:space="preserve"> multiple Payments Methods.</w:t>
-      </w:r>
-    </w:p>
-    <w:p>
-      <w:pPr>
-        <w:pStyle w:val="a3"/>
-        <w:numPr>
-          <w:ilvl w:val="1"/>
-          <w:numId w:val="3"/>
-        </w:numPr>
-      </w:pPr>
-      <w:r>
-        <w:t xml:space="preserve">One-to-Many: One Investor can </w:t>
-      </w:r>
-      <w:r>
-        <w:t>create</w:t>
-      </w:r>
-      <w:r>
-        <w:t xml:space="preserve"> multiple Notifications.</w:t>
-      </w:r>
-    </w:p>
-    <w:p>
-      <w:pPr>
-        <w:pStyle w:val="a3"/>
-        <w:numPr>
-          <w:ilvl w:val="1"/>
-          <w:numId w:val="3"/>
-        </w:numPr>
-      </w:pPr>
-      <w:r>
-        <w:t xml:space="preserve">One-to-Many: One Investor can have multiple </w:t>
-      </w:r>
-      <w:r>
-        <w:t>Watchlists</w:t>
-      </w:r>
-      <w:r>
-        <w:t>.</w:t>
-      </w:r>
-    </w:p>
-    <w:bookmarkEnd w:id="0"/>
-    <w:p/>
-    <w:p>
-      <w:r>
-        <w:rPr>
-          <w:b/>
-          <w:bCs/>
-        </w:rPr>
-        <w:t>Order</w:t>
-      </w:r>
-      <w:r>
-        <w:t xml:space="preserve"> - Placed by Investors, contains details about transactions for Stocks/Funds.</w:t>
-      </w:r>
-    </w:p>
-    <w:p>
-      <w:pPr>
-        <w:pStyle w:val="a3"/>
-        <w:numPr>
-          <w:ilvl w:val="0"/>
-          <w:numId w:val="3"/>
-        </w:numPr>
-      </w:pPr>
-      <w:r>
-        <w:t xml:space="preserve">The Order entity </w:t>
-      </w:r>
-      <w:r>
-        <w:t xml:space="preserve">represents investors’ transactions of Funds/Stocks. </w:t>
-      </w:r>
-    </w:p>
-    <w:p>
-      <w:pPr>
-        <w:pStyle w:val="a3"/>
-        <w:numPr>
-          <w:ilvl w:val="0"/>
-          <w:numId w:val="3"/>
-        </w:numPr>
-      </w:pPr>
-      <w:r>
-        <w:rPr>
-          <w:b/>
-          <w:bCs/>
-        </w:rPr>
-        <w:t>Cardinality</w:t>
-      </w:r>
-      <w:r>
-        <w:t>/</w:t>
-      </w:r>
-      <w:r>
-        <w:rPr>
-          <w:b/>
-          <w:bCs/>
-        </w:rPr>
-        <w:t>Relationship</w:t>
-      </w:r>
-      <w:r>
-        <w:t>:</w:t>
-      </w:r>
-      <w:r>
-        <w:t xml:space="preserve"> </w:t>
-      </w:r>
-    </w:p>
-    <w:p>
-      <w:pPr>
-        <w:pStyle w:val="a3"/>
-        <w:numPr>
-          <w:ilvl w:val="1"/>
-          <w:numId w:val="3"/>
-        </w:numPr>
-      </w:pPr>
-      <w:r>
-        <w:t xml:space="preserve">One-to-Many: </w:t>
-      </w:r>
-      <w:r>
-        <w:t>Each</w:t>
-      </w:r>
-      <w:r>
-        <w:t xml:space="preserve"> Order contain</w:t>
-      </w:r>
-      <w:r>
-        <w:t>s</w:t>
-      </w:r>
-      <w:r>
-        <w:t xml:space="preserve"> </w:t>
-      </w:r>
-      <w:r>
-        <w:t>at most one</w:t>
-      </w:r>
-      <w:r>
-        <w:t xml:space="preserve"> Stock</w:t>
-      </w:r>
-      <w:r>
-        <w:t xml:space="preserve"> Information</w:t>
-      </w:r>
-      <w:r>
-        <w:t>.</w:t>
-      </w:r>
-    </w:p>
-    <w:p>
-      <w:pPr>
-        <w:pStyle w:val="a3"/>
-        <w:numPr>
-          <w:ilvl w:val="1"/>
-          <w:numId w:val="3"/>
-        </w:numPr>
-      </w:pPr>
-      <w:r>
-        <w:t>One</w:t>
-      </w:r>
-      <w:r>
-        <w:t>-to-Many</w:t>
-      </w:r>
-      <w:r>
-        <w:t xml:space="preserve">: </w:t>
-      </w:r>
-      <w:r>
-        <w:t>Each</w:t>
-      </w:r>
-      <w:r>
-        <w:t xml:space="preserve"> Order can be placed using one Account.</w:t>
-      </w:r>
-    </w:p>
-    <w:p>
-      <w:pPr>
-        <w:pStyle w:val="a3"/>
-        <w:numPr>
-          <w:ilvl w:val="1"/>
-          <w:numId w:val="3"/>
-        </w:numPr>
-      </w:pPr>
-      <w:r>
-        <w:t xml:space="preserve">One-to-Many: </w:t>
-      </w:r>
-      <w:r>
-        <w:t>Each</w:t>
-      </w:r>
-      <w:r>
-        <w:t xml:space="preserve"> Order contains at most one </w:t>
-      </w:r>
-      <w:r>
-        <w:t>fund</w:t>
-      </w:r>
-      <w:r>
-        <w:t xml:space="preserve"> Information</w:t>
-      </w:r>
-      <w:r>
-        <w:t>.</w:t>
-      </w:r>
-    </w:p>
-    <w:p/>
-    <w:p/>
-    <w:p>
-      <w:r>
-        <w:rPr>
-          <w:b/>
-          <w:bCs/>
-        </w:rPr>
-        <w:t>Account</w:t>
-      </w:r>
-      <w:r>
-        <w:t xml:space="preserve"> - Owned by Investors, used to place Orders and perform Transactions.</w:t>
-      </w:r>
-    </w:p>
-    <w:p>
-      <w:pPr>
-        <w:pStyle w:val="a3"/>
-        <w:numPr>
-          <w:ilvl w:val="0"/>
-          <w:numId w:val="3"/>
-        </w:numPr>
-      </w:pPr>
-      <w:r>
-        <w:lastRenderedPageBreak/>
-        <w:t>The Account and Investor entities are kept separate to maintain a clear distinction between user information and financial information.</w:t>
-      </w:r>
-      <w:r>
-        <w:t xml:space="preserve"> One Investor can have many Accounts among different Platforms.</w:t>
-      </w:r>
-    </w:p>
-    <w:p>
-      <w:pPr>
-        <w:pStyle w:val="a3"/>
-        <w:numPr>
-          <w:ilvl w:val="0"/>
-          <w:numId w:val="3"/>
-        </w:numPr>
-      </w:pPr>
-      <w:r>
-        <w:rPr>
-          <w:b/>
-          <w:bCs/>
-        </w:rPr>
-        <w:t>Cardinality</w:t>
-      </w:r>
-      <w:r>
-        <w:t>/</w:t>
-      </w:r>
-      <w:r>
-        <w:rPr>
-          <w:b/>
-          <w:bCs/>
-        </w:rPr>
-        <w:t>Relationship</w:t>
-      </w:r>
-      <w:r>
-        <w:t>:</w:t>
-      </w:r>
-      <w:r>
-        <w:t xml:space="preserve"> </w:t>
-      </w:r>
-    </w:p>
-    <w:p>
-      <w:pPr>
-        <w:pStyle w:val="a3"/>
-        <w:numPr>
-          <w:ilvl w:val="1"/>
-          <w:numId w:val="3"/>
-        </w:numPr>
-      </w:pPr>
-      <w:r>
-        <w:t xml:space="preserve">One-to-Many: </w:t>
-      </w:r>
-      <w:r>
-        <w:t>One Account can place multiple orders</w:t>
-      </w:r>
-      <w:r>
-        <w:t>.</w:t>
-      </w:r>
-    </w:p>
-    <w:p>
-      <w:pPr>
-        <w:pStyle w:val="a3"/>
-        <w:numPr>
-          <w:ilvl w:val="1"/>
-          <w:numId w:val="3"/>
-        </w:numPr>
-      </w:pPr>
-      <w:r>
-        <w:t xml:space="preserve">One-to-Many: One </w:t>
-      </w:r>
-      <w:r>
-        <w:t>Account must be owned by one Investor</w:t>
-      </w:r>
-      <w:r>
-        <w:t>.</w:t>
-      </w:r>
-    </w:p>
-    <w:p>
-      <w:pPr>
-        <w:pStyle w:val="a3"/>
-        <w:numPr>
-          <w:ilvl w:val="1"/>
-          <w:numId w:val="3"/>
-        </w:numPr>
-      </w:pPr>
-      <w:r>
-        <w:t xml:space="preserve">One-to-Many: One </w:t>
-      </w:r>
-      <w:r>
-        <w:t xml:space="preserve">Account must </w:t>
-      </w:r>
-      <w:r>
-        <w:t>relate to</w:t>
-      </w:r>
-      <w:r>
-        <w:t xml:space="preserve"> one Platform</w:t>
-      </w:r>
-      <w:r>
-        <w:t>.</w:t>
-      </w:r>
-    </w:p>
-    <w:p>
-      <w:pPr>
-        <w:pStyle w:val="a3"/>
-        <w:numPr>
-          <w:ilvl w:val="1"/>
-          <w:numId w:val="3"/>
-        </w:numPr>
-      </w:pPr>
-      <w:r>
-        <w:t xml:space="preserve">One-to-Many: One </w:t>
-      </w:r>
-      <w:r>
-        <w:t xml:space="preserve">Account can </w:t>
-      </w:r>
-      <w:r>
-        <w:t>relate to</w:t>
-      </w:r>
-      <w:r>
-        <w:t xml:space="preserve"> multiple Automatic Investment</w:t>
-      </w:r>
-      <w:r>
-        <w:t>.</w:t>
-      </w:r>
-    </w:p>
-    <w:p>
-      <w:pPr>
-        <w:pStyle w:val="a3"/>
-        <w:numPr>
-          <w:ilvl w:val="1"/>
-          <w:numId w:val="3"/>
-        </w:numPr>
-      </w:pPr>
-      <w:r>
-        <w:t>One-to-</w:t>
-      </w:r>
-      <w:r>
-        <w:t>One</w:t>
-      </w:r>
-      <w:r>
-        <w:t xml:space="preserve">: One </w:t>
-      </w:r>
-      <w:r>
-        <w:t>Account must have one portfolio</w:t>
-      </w:r>
-      <w:r>
-        <w:t>.</w:t>
-      </w:r>
-    </w:p>
-    <w:p>
-      <w:pPr>
-        <w:pStyle w:val="a3"/>
-        <w:numPr>
-          <w:ilvl w:val="1"/>
-          <w:numId w:val="3"/>
-        </w:numPr>
-      </w:pPr>
-      <w:r>
-        <w:t xml:space="preserve">Many-to-Many: </w:t>
-      </w:r>
-      <w:r>
-        <w:t>One Account may has multiple Transaction History.</w:t>
-      </w:r>
-    </w:p>
-    <w:p/>
-    <w:p>
-      <w:r>
-        <w:rPr>
-          <w:b/>
-          <w:bCs/>
-        </w:rPr>
-        <w:t>Transaction History</w:t>
-      </w:r>
-      <w:r>
-        <w:t xml:space="preserve"> - Logs the financial activities associated with an Account.</w:t>
-      </w:r>
-    </w:p>
-    <w:p>
-      <w:pPr>
-        <w:pStyle w:val="a3"/>
-        <w:numPr>
-          <w:ilvl w:val="0"/>
-          <w:numId w:val="3"/>
-        </w:numPr>
-      </w:pPr>
-      <w:r>
-        <w:t>The</w:t>
-      </w:r>
-      <w:r>
-        <w:t xml:space="preserve"> Transaction History entity ensures that all financial activities are logged for transparency and auditing purposes.</w:t>
-      </w:r>
-    </w:p>
-    <w:p>
-      <w:pPr>
-        <w:pStyle w:val="a3"/>
-        <w:numPr>
-          <w:ilvl w:val="0"/>
-          <w:numId w:val="3"/>
-        </w:numPr>
-      </w:pPr>
-      <w:r>
-        <w:rPr>
-          <w:b/>
-          <w:bCs/>
-        </w:rPr>
-        <w:t>Cardinality</w:t>
-      </w:r>
-      <w:r>
-        <w:t>/</w:t>
-      </w:r>
-      <w:r>
-        <w:rPr>
-          <w:b/>
-          <w:bCs/>
-        </w:rPr>
-        <w:t>Relationship</w:t>
-      </w:r>
-      <w:r>
-        <w:t>:</w:t>
-      </w:r>
-      <w:r>
-        <w:t xml:space="preserve"> </w:t>
-      </w:r>
-    </w:p>
-    <w:p>
-      <w:pPr>
-        <w:pStyle w:val="a3"/>
-        <w:numPr>
-          <w:ilvl w:val="1"/>
-          <w:numId w:val="3"/>
-        </w:numPr>
-      </w:pPr>
-      <w:r>
-        <w:t>One-</w:t>
-      </w:r>
-      <w:r>
-        <w:t>t</w:t>
-      </w:r>
-      <w:r>
-        <w:t>o-Many</w:t>
-      </w:r>
-      <w:r>
-        <w:t xml:space="preserve">: </w:t>
-      </w:r>
-      <w:r>
-        <w:t>Each</w:t>
-      </w:r>
-      <w:r>
-        <w:t xml:space="preserve"> Transaction Histor</w:t>
-      </w:r>
-      <w:r>
-        <w:t>y</w:t>
-      </w:r>
-      <w:r>
-        <w:t xml:space="preserve"> </w:t>
-      </w:r>
-      <w:r>
-        <w:t>must be linked to two Accounts</w:t>
-      </w:r>
-      <w:r>
-        <w:t>.</w:t>
-      </w:r>
-    </w:p>
-    <w:p/>
-    <w:p>
-      <w:r>
-        <w:rPr>
-          <w:b/>
-          <w:bCs/>
-        </w:rPr>
-        <w:t>Portfolio</w:t>
-      </w:r>
-      <w:r>
-        <w:t xml:space="preserve"> - A collection of Stocks/Funds owned by an Investor.</w:t>
-      </w:r>
-    </w:p>
-    <w:p>
-      <w:pPr>
-        <w:pStyle w:val="a3"/>
-        <w:numPr>
-          <w:ilvl w:val="0"/>
-          <w:numId w:val="3"/>
-        </w:numPr>
-      </w:pPr>
-      <w:r>
-        <w:t xml:space="preserve">The Portfolio entity help investors see their current fund distribution and properly plan their investment. </w:t>
-      </w:r>
-    </w:p>
-    <w:p>
-      <w:pPr>
-        <w:pStyle w:val="a3"/>
-        <w:numPr>
-          <w:ilvl w:val="0"/>
-          <w:numId w:val="3"/>
-        </w:numPr>
-      </w:pPr>
-      <w:r>
-        <w:rPr>
-          <w:b/>
-          <w:bCs/>
-        </w:rPr>
-        <w:t>Cardinality</w:t>
-      </w:r>
-      <w:r>
-        <w:t>/</w:t>
-      </w:r>
-      <w:r>
-        <w:rPr>
-          <w:b/>
-          <w:bCs/>
-        </w:rPr>
-        <w:t>Relationship</w:t>
-      </w:r>
-      <w:r>
-        <w:t>:</w:t>
-      </w:r>
-      <w:r>
-        <w:t xml:space="preserve"> </w:t>
-      </w:r>
-    </w:p>
-    <w:p>
-      <w:pPr>
-        <w:pStyle w:val="a3"/>
-        <w:numPr>
-          <w:ilvl w:val="1"/>
-          <w:numId w:val="3"/>
-        </w:numPr>
-      </w:pPr>
-      <w:r>
-        <w:t>One-to-</w:t>
-      </w:r>
-      <w:r>
-        <w:t>Many</w:t>
-      </w:r>
-      <w:r>
-        <w:t>: One Portfolio can contain multiple Stock</w:t>
-      </w:r>
-      <w:r>
-        <w:t xml:space="preserve"> Information</w:t>
-      </w:r>
-      <w:r>
-        <w:t>.</w:t>
-      </w:r>
-    </w:p>
-    <w:p>
-      <w:pPr>
-        <w:pStyle w:val="a3"/>
-        <w:numPr>
-          <w:ilvl w:val="1"/>
-          <w:numId w:val="3"/>
-        </w:numPr>
-      </w:pPr>
-      <w:r>
-        <w:t>One</w:t>
-      </w:r>
-      <w:r>
-        <w:t>-to-</w:t>
-      </w:r>
-      <w:r>
-        <w:t>One</w:t>
-      </w:r>
-      <w:r>
-        <w:t xml:space="preserve">: A Portfolio is attached to one </w:t>
-      </w:r>
-      <w:r>
-        <w:t>Account</w:t>
-      </w:r>
-      <w:r>
-        <w:t>.</w:t>
-      </w:r>
-    </w:p>
-    <w:p/>
-    <w:p>
-      <w:r>
-        <w:rPr>
-          <w:b/>
-          <w:bCs/>
-        </w:rPr>
-        <w:t>Automatic Investment</w:t>
-      </w:r>
-      <w:r>
-        <w:t xml:space="preserve"> - Set up by Investors and managed by Fund Managers, linked to specific Accounts.</w:t>
-      </w:r>
-    </w:p>
-    <w:p>
-      <w:pPr>
-        <w:pStyle w:val="a3"/>
-        <w:numPr>
-          <w:ilvl w:val="0"/>
-          <w:numId w:val="3"/>
-        </w:numPr>
-      </w:pPr>
-      <w:r>
-        <w:t>The Automatic Investment entity linked to Fund Managers allows for the automation of investment strategies, which is a valuable feature for users.</w:t>
-      </w:r>
-    </w:p>
-    <w:p>
-      <w:pPr>
-        <w:pStyle w:val="a3"/>
-        <w:numPr>
-          <w:ilvl w:val="0"/>
-          <w:numId w:val="3"/>
-        </w:numPr>
-      </w:pPr>
-      <w:r>
-        <w:rPr>
-          <w:b/>
-          <w:bCs/>
-        </w:rPr>
-        <w:t>Cardinality</w:t>
-      </w:r>
-      <w:r>
-        <w:t>/</w:t>
-      </w:r>
-      <w:r>
-        <w:rPr>
-          <w:b/>
-          <w:bCs/>
-        </w:rPr>
-        <w:t>Relationship</w:t>
-      </w:r>
-      <w:r>
-        <w:t>:</w:t>
-      </w:r>
-      <w:r>
-        <w:t xml:space="preserve"> </w:t>
+        <w:t xml:space="preserve"> Automatic Investment </w:t>
+      </w:r>
+      <w:r>
+        <w:t>must</w:t>
+      </w:r>
+      <w:r>
+        <w:t xml:space="preserve"> be handled by one Fund Manager.</w:t>
       </w:r>
     </w:p>
     <w:p>
@@ -1262,33 +1241,6 @@
         <w:t>One-to-Many</w:t>
       </w:r>
       <w:r>
-        <w:t xml:space="preserve">: </w:t>
-      </w:r>
-      <w:r>
-        <w:t>Each</w:t>
-      </w:r>
-      <w:r>
-        <w:t xml:space="preserve"> Automatic Investment </w:t>
-      </w:r>
-      <w:r>
-        <w:t>must</w:t>
-      </w:r>
-      <w:r>
-        <w:t xml:space="preserve"> be handled by one Fund Manager.</w:t>
-      </w:r>
-    </w:p>
-    <w:p>
-      <w:pPr>
-        <w:pStyle w:val="a3"/>
-        <w:numPr>
-          <w:ilvl w:val="1"/>
-          <w:numId w:val="3"/>
-        </w:numPr>
-      </w:pPr>
-      <w:r>
-        <w:t>One-to-Many</w:t>
-      </w:r>
-      <w:r>
         <w:t xml:space="preserve">: An Automatic Investment </w:t>
       </w:r>
       <w:r>
@@ -1298,7 +1250,6 @@
         <w:t xml:space="preserve"> one Account.</w:t>
       </w:r>
     </w:p>
-    <w:p/>
     <w:p/>
     <w:p/>
     <w:p/>
@@ -1415,22 +1366,27 @@
         <w:t>Policy</w:t>
       </w:r>
       <w:r>
-        <w:t xml:space="preserve"> - Governs the operation of Platforms, issued by Platforms and associated with Fund Managers.</w:t>
-      </w:r>
-    </w:p>
-    <w:p>
-      <w:pPr>
-        <w:pStyle w:val="a3"/>
-        <w:numPr>
-          <w:ilvl w:val="0"/>
-          <w:numId w:val="3"/>
-        </w:numPr>
-      </w:pPr>
-      <w:r>
-        <w:t xml:space="preserve">The Policy entity associated with the Platform and Fund Manager ensures that each platform operates within its regulatory framework and </w:t>
-      </w:r>
-      <w:r>
-        <w:t xml:space="preserve">Investor can choose suitable Platform by comparing Platforms’ Policies. </w:t>
+        <w:t xml:space="preserve"> - Governs the operation of Platforms, issued by </w:t>
+      </w:r>
+      <w:proofErr w:type="gramStart"/>
+      <w:r>
+        <w:t>Platforms</w:t>
+      </w:r>
+      <w:proofErr w:type="gramEnd"/>
+      <w:r>
+        <w:t xml:space="preserve"> and associated with Fund Managers.</w:t>
+      </w:r>
+    </w:p>
+    <w:p>
+      <w:pPr>
+        <w:pStyle w:val="a3"/>
+        <w:numPr>
+          <w:ilvl w:val="0"/>
+          <w:numId w:val="3"/>
+        </w:numPr>
+      </w:pPr>
+      <w:r>
+        <w:t xml:space="preserve">The Policy entity associated with the Platform and Fund Manager ensures that each platform operates within its regulatory framework and Investor can choose suitable Platform by comparing Platforms’ Policies. </w:t>
       </w:r>
     </w:p>
     <w:p>
@@ -1585,28 +1541,19 @@
         </w:numPr>
       </w:pPr>
       <w:r>
-        <w:t xml:space="preserve">One-to-Many: A Platform can have multiple </w:t>
-      </w:r>
-      <w:r>
-        <w:t>Fund Managers</w:t>
-      </w:r>
-      <w:r>
-        <w:t>.</w:t>
-      </w:r>
-    </w:p>
-    <w:p>
-      <w:pPr>
-        <w:pStyle w:val="a3"/>
-        <w:numPr>
-          <w:ilvl w:val="1"/>
-          <w:numId w:val="3"/>
-        </w:numPr>
-      </w:pPr>
-      <w:r>
-        <w:t xml:space="preserve">One-to-Many: A Platform can </w:t>
-      </w:r>
-      <w:r>
-        <w:t>issue multiple Policies.</w:t>
+        <w:t>One-to-Many: A Platform can have multiple Fund Managers.</w:t>
+      </w:r>
+    </w:p>
+    <w:p>
+      <w:pPr>
+        <w:pStyle w:val="a3"/>
+        <w:numPr>
+          <w:ilvl w:val="1"/>
+          <w:numId w:val="3"/>
+        </w:numPr>
+      </w:pPr>
+      <w:r>
+        <w:t>One-to-Many: A Platform can issue multiple Policies.</w:t>
       </w:r>
     </w:p>
     <w:p/>
@@ -2078,7 +2025,7 @@
                     </pic:cNvPicPr>
                   </pic:nvPicPr>
                   <pic:blipFill>
-                    <a:blip r:embed="rId6" cstate="print">
+                    <a:blip r:embed="rId8" cstate="print">
                       <a:extLst>
                         <a:ext uri="{28A0092B-C50C-407E-A947-70E740481C1C}">
                           <a14:useLocalDpi xmlns:a14="http://schemas.microsoft.com/office/drawing/2010/main" val="0"/>
@@ -2130,6 +2077,56 @@
     </w:sectPr>
   </w:body>
 </w:document>
+</file>
+
+<file path=word/endnotes.xml><?xml version="1.0" encoding="utf-8"?>
+<w:endnotes xmlns:wpc="http://schemas.microsoft.com/office/word/2010/wordprocessingCanvas" xmlns:cx="http://schemas.microsoft.com/office/drawing/2014/chartex" xmlns:cx1="http://schemas.microsoft.com/office/drawing/2015/9/8/chartex" xmlns:cx2="http://schemas.microsoft.com/office/drawing/2015/10/21/chartex" xmlns:cx3="http://schemas.microsoft.com/office/drawing/2016/5/9/chartex" xmlns:cx4="http://schemas.microsoft.com/office/drawing/2016/5/10/chartex" xmlns:cx5="http://schemas.microsoft.com/office/drawing/2016/5/11/chartex" xmlns:cx6="http://schemas.microsoft.com/office/drawing/2016/5/12/chartex" xmlns:cx7="http://schemas.microsoft.com/office/drawing/2016/5/13/chartex" xmlns:cx8="http://schemas.microsoft.com/office/drawing/2016/5/14/chartex" xmlns:mc="http://schemas.openxmlformats.org/markup-compatibility/2006" xmlns:aink="http://schemas.microsoft.com/office/drawing/2016/ink" xmlns:am3d="http://schemas.microsoft.com/office/drawing/2017/model3d" xmlns:o="urn:schemas-microsoft-com:office:office" xmlns:oel="http://schemas.microsoft.com/office/2019/extlst" xmlns:r="http://schemas.openxmlformats.org/officeDocument/2006/relationships" xmlns:m="http://schemas.openxmlformats.org/officeDocument/2006/math" xmlns:v="urn:schemas-microsoft-com:vml" xmlns:wp14="http://schemas.microsoft.com/office/word/2010/wordprocessingDrawing" xmlns:wp="http://schemas.openxmlformats.org/drawingml/2006/wordprocessingDrawing" xmlns:w10="urn:schemas-microsoft-com:office:word" xmlns:w="http://schemas.openxmlformats.org/wordprocessingml/2006/main" xmlns:w14="http://schemas.microsoft.com/office/word/2010/wordml" xmlns:w15="http://schemas.microsoft.com/office/word/2012/wordml" xmlns:w16cex="http://schemas.microsoft.com/office/word/2018/wordml/cex" xmlns:w16cid="http://schemas.microsoft.com/office/word/2016/wordml/cid" xmlns:w16="http://schemas.microsoft.com/office/word/2018/wordml" xmlns:w16sdtdh="http://schemas.microsoft.com/office/word/2020/wordml/sdtdatahash" xmlns:w16se="http://schemas.microsoft.com/office/word/2015/wordml/symex" xmlns:wpg="http://schemas.microsoft.com/office/word/2010/wordprocessingGroup" xmlns:wpi="http://schemas.microsoft.com/office/word/2010/wordprocessingInk" xmlns:wne="http://schemas.microsoft.com/office/word/2006/wordml" xmlns:wps="http://schemas.microsoft.com/office/word/2010/wordprocessingShape" mc:Ignorable="w14 w15 w16se w16cid w16 w16cex w16sdtdh wp14">
+  <w:endnote w:type="separator" w:id="-1">
+    <w:p>
+      <w:pPr>
+        <w:spacing w:after="0" w:line="240" w:lineRule="auto"/>
+      </w:pPr>
+      <w:r>
+        <w:separator/>
+      </w:r>
+    </w:p>
+  </w:endnote>
+  <w:endnote w:type="continuationSeparator" w:id="0">
+    <w:p>
+      <w:pPr>
+        <w:spacing w:after="0" w:line="240" w:lineRule="auto"/>
+      </w:pPr>
+      <w:r>
+        <w:continuationSeparator/>
+      </w:r>
+    </w:p>
+  </w:endnote>
+</w:endnotes>
+</file>
+
+<file path=word/footnotes.xml><?xml version="1.0" encoding="utf-8"?>
+<w:footnotes xmlns:wpc="http://schemas.microsoft.com/office/word/2010/wordprocessingCanvas" xmlns:cx="http://schemas.microsoft.com/office/drawing/2014/chartex" xmlns:cx1="http://schemas.microsoft.com/office/drawing/2015/9/8/chartex" xmlns:cx2="http://schemas.microsoft.com/office/drawing/2015/10/21/chartex" xmlns:cx3="http://schemas.microsoft.com/office/drawing/2016/5/9/chartex" xmlns:cx4="http://schemas.microsoft.com/office/drawing/2016/5/10/chartex" xmlns:cx5="http://schemas.microsoft.com/office/drawing/2016/5/11/chartex" xmlns:cx6="http://schemas.microsoft.com/office/drawing/2016/5/12/chartex" xmlns:cx7="http://schemas.microsoft.com/office/drawing/2016/5/13/chartex" xmlns:cx8="http://schemas.microsoft.com/office/drawing/2016/5/14/chartex" xmlns:mc="http://schemas.openxmlformats.org/markup-compatibility/2006" xmlns:aink="http://schemas.microsoft.com/office/drawing/2016/ink" xmlns:am3d="http://schemas.microsoft.com/office/drawing/2017/model3d" xmlns:o="urn:schemas-microsoft-com:office:office" xmlns:oel="http://schemas.microsoft.com/office/2019/extlst" xmlns:r="http://schemas.openxmlformats.org/officeDocument/2006/relationships" xmlns:m="http://schemas.openxmlformats.org/officeDocument/2006/math" xmlns:v="urn:schemas-microsoft-com:vml" xmlns:wp14="http://schemas.microsoft.com/office/word/2010/wordprocessingDrawing" xmlns:wp="http://schemas.openxmlformats.org/drawingml/2006/wordprocessingDrawing" xmlns:w10="urn:schemas-microsoft-com:office:word" xmlns:w="http://schemas.openxmlformats.org/wordprocessingml/2006/main" xmlns:w14="http://schemas.microsoft.com/office/word/2010/wordml" xmlns:w15="http://schemas.microsoft.com/office/word/2012/wordml" xmlns:w16cex="http://schemas.microsoft.com/office/word/2018/wordml/cex" xmlns:w16cid="http://schemas.microsoft.com/office/word/2016/wordml/cid" xmlns:w16="http://schemas.microsoft.com/office/word/2018/wordml" xmlns:w16sdtdh="http://schemas.microsoft.com/office/word/2020/wordml/sdtdatahash" xmlns:w16se="http://schemas.microsoft.com/office/word/2015/wordml/symex" xmlns:wpg="http://schemas.microsoft.com/office/word/2010/wordprocessingGroup" xmlns:wpi="http://schemas.microsoft.com/office/word/2010/wordprocessingInk" xmlns:wne="http://schemas.microsoft.com/office/word/2006/wordml" xmlns:wps="http://schemas.microsoft.com/office/word/2010/wordprocessingShape" mc:Ignorable="w14 w15 w16se w16cid w16 w16cex w16sdtdh wp14">
+  <w:footnote w:type="separator" w:id="-1">
+    <w:p>
+      <w:pPr>
+        <w:spacing w:after="0" w:line="240" w:lineRule="auto"/>
+      </w:pPr>
+      <w:r>
+        <w:separator/>
+      </w:r>
+    </w:p>
+  </w:footnote>
+  <w:footnote w:type="continuationSeparator" w:id="0">
+    <w:p>
+      <w:pPr>
+        <w:spacing w:after="0" w:line="240" w:lineRule="auto"/>
+      </w:pPr>
+      <w:r>
+        <w:continuationSeparator/>
+      </w:r>
+    </w:p>
+  </w:footnote>
+</w:footnotes>
 </file>
 
 <file path=word/numbering.xml><?xml version="1.0" encoding="utf-8"?>
@@ -2918,6 +2915,50 @@
       <w:contextualSpacing/>
     </w:pPr>
   </w:style>
+  <w:style w:type="paragraph" w:styleId="a4">
+    <w:name w:val="header"/>
+    <w:basedOn w:val="a"/>
+    <w:link w:val="a5"/>
+    <w:uiPriority w:val="99"/>
+    <w:unhideWhenUsed/>
+    <w:rsid w:val="00464029"/>
+    <w:pPr>
+      <w:tabs>
+        <w:tab w:val="center" w:pos="4680"/>
+        <w:tab w:val="right" w:pos="9360"/>
+      </w:tabs>
+      <w:spacing w:after="0" w:line="240" w:lineRule="auto"/>
+    </w:pPr>
+  </w:style>
+  <w:style w:type="character" w:customStyle="1" w:styleId="a5">
+    <w:name w:val="页眉 字符"/>
+    <w:basedOn w:val="a0"/>
+    <w:link w:val="a4"/>
+    <w:uiPriority w:val="99"/>
+    <w:rsid w:val="00464029"/>
+  </w:style>
+  <w:style w:type="paragraph" w:styleId="a6">
+    <w:name w:val="footer"/>
+    <w:basedOn w:val="a"/>
+    <w:link w:val="a7"/>
+    <w:uiPriority w:val="99"/>
+    <w:unhideWhenUsed/>
+    <w:rsid w:val="00464029"/>
+    <w:pPr>
+      <w:tabs>
+        <w:tab w:val="center" w:pos="4680"/>
+        <w:tab w:val="right" w:pos="9360"/>
+      </w:tabs>
+      <w:spacing w:after="0" w:line="240" w:lineRule="auto"/>
+    </w:pPr>
+  </w:style>
+  <w:style w:type="character" w:customStyle="1" w:styleId="a7">
+    <w:name w:val="页脚 字符"/>
+    <w:basedOn w:val="a0"/>
+    <w:link w:val="a6"/>
+    <w:uiPriority w:val="99"/>
+    <w:rsid w:val="00464029"/>
+  </w:style>
 </w:styles>
 </file>
 

</xml_diff>